<commit_message>
Added algorithm steps and pseudocode
</commit_message>
<xml_diff>
--- a/Decision tree.docx
+++ b/Decision tree.docx
@@ -1,6 +1,6 @@
 
 <file path=word/document.xml><?xml version="1.0" encoding="utf-8"?>
-<w:document xmlns:wpc="http://schemas.microsoft.com/office/word/2010/wordprocessingCanvas" xmlns:cx="http://schemas.microsoft.com/office/drawing/2014/chartex" xmlns:cx1="http://schemas.microsoft.com/office/drawing/2015/9/8/chartex" xmlns:cx2="http://schemas.microsoft.com/office/drawing/2015/10/21/chartex" xmlns:cx3="http://schemas.microsoft.com/office/drawing/2016/5/9/chartex" xmlns:cx4="http://schemas.microsoft.com/office/drawing/2016/5/10/chartex" xmlns:cx5="http://schemas.microsoft.com/office/drawing/2016/5/11/chartex" xmlns:cx6="http://schemas.microsoft.com/office/drawing/2016/5/12/chartex" xmlns:cx7="http://schemas.microsoft.com/office/drawing/2016/5/13/chartex" xmlns:cx8="http://schemas.microsoft.com/office/drawing/2016/5/14/chartex" xmlns:mc="http://schemas.openxmlformats.org/markup-compatibility/2006" xmlns:aink="http://schemas.microsoft.com/office/drawing/2016/ink" xmlns:am3d="http://schemas.microsoft.com/office/drawing/2017/model3d" xmlns:o="urn:schemas-microsoft-com:office:office" xmlns:r="http://schemas.openxmlformats.org/officeDocument/2006/relationships" xmlns:m="http://schemas.openxmlformats.org/officeDocument/2006/math" xmlns:v="urn:schemas-microsoft-com:vml" xmlns:wp14="http://schemas.microsoft.com/office/word/2010/wordprocessingDrawing" xmlns:wp="http://schemas.openxmlformats.org/drawingml/2006/wordprocessingDrawing" xmlns:w10="urn:schemas-microsoft-com:office:word" xmlns:w="http://schemas.openxmlformats.org/wordprocessingml/2006/main" xmlns:w14="http://schemas.microsoft.com/office/word/2010/wordml" xmlns:w15="http://schemas.microsoft.com/office/word/2012/wordml" xmlns:w16cex="http://schemas.microsoft.com/office/word/2018/wordml/cex" xmlns:w16cid="http://schemas.microsoft.com/office/word/2016/wordml/cid" xmlns:w16="http://schemas.microsoft.com/office/word/2018/wordml" xmlns:w16se="http://schemas.microsoft.com/office/word/2015/wordml/symex" xmlns:wpg="http://schemas.microsoft.com/office/word/2010/wordprocessingGroup" xmlns:wpi="http://schemas.microsoft.com/office/word/2010/wordprocessingInk" xmlns:wne="http://schemas.microsoft.com/office/word/2006/wordml" xmlns:wps="http://schemas.microsoft.com/office/word/2010/wordprocessingShape" mc:Ignorable="w14 w15 w16se w16cid w16 w16cex wp14">
+<w:document xmlns:wpc="http://schemas.microsoft.com/office/word/2010/wordprocessingCanvas" xmlns:mc="http://schemas.openxmlformats.org/markup-compatibility/2006" xmlns:o="urn:schemas-microsoft-com:office:office" xmlns:r="http://schemas.openxmlformats.org/officeDocument/2006/relationships" xmlns:m="http://schemas.openxmlformats.org/officeDocument/2006/math" xmlns:v="urn:schemas-microsoft-com:vml" xmlns:wp14="http://schemas.microsoft.com/office/word/2010/wordprocessingDrawing" xmlns:wp="http://schemas.openxmlformats.org/drawingml/2006/wordprocessingDrawing" xmlns:w10="urn:schemas-microsoft-com:office:word" xmlns:w="http://schemas.openxmlformats.org/wordprocessingml/2006/main" xmlns:w14="http://schemas.microsoft.com/office/word/2010/wordml" xmlns:w15="http://schemas.microsoft.com/office/word/2012/wordml" xmlns:wpg="http://schemas.microsoft.com/office/word/2010/wordprocessingGroup" xmlns:wpi="http://schemas.microsoft.com/office/word/2010/wordprocessingInk" xmlns:wne="http://schemas.microsoft.com/office/word/2006/wordml" xmlns:wps="http://schemas.microsoft.com/office/word/2010/wordprocessingShape" mc:Ignorable="w14 w15 wp14">
   <w:body>
     <w:p>
       <w:pPr>
@@ -51,14 +51,14 @@
                         </a:ln>
                         <a:extLst>
                           <a:ext uri="{909E8E84-426E-40dd-AFC4-6F175D3DCCD1}">
-                            <a14:hiddenFill xmlns="" xmlns:mo="http://schemas.microsoft.com/office/mac/office/2008/main" xmlns:mv="urn:schemas-microsoft-com:mac:vml" xmlns:o="urn:schemas-microsoft-com:office:office" xmlns:v="urn:schemas-microsoft-com:vml" xmlns:w10="urn:schemas-microsoft-com:office:word" xmlns:w="http://schemas.openxmlformats.org/wordprocessingml/2006/main" xmlns:a14="http://schemas.microsoft.com/office/drawing/2010/main">
+                            <a14:hiddenFill xmlns:a14="http://schemas.microsoft.com/office/drawing/2010/main" xmlns:w="http://schemas.openxmlformats.org/wordprocessingml/2006/main" xmlns:w10="urn:schemas-microsoft-com:office:word" xmlns:v="urn:schemas-microsoft-com:vml" xmlns:o="urn:schemas-microsoft-com:office:office" xmlns:mv="urn:schemas-microsoft-com:mac:vml" xmlns:mo="http://schemas.microsoft.com/office/mac/office/2008/main" xmlns="" xmlns:w16se="http://schemas.microsoft.com/office/word/2015/wordml/symex" xmlns:w16="http://schemas.microsoft.com/office/word/2018/wordml" xmlns:w16cid="http://schemas.microsoft.com/office/word/2016/wordml/cid" xmlns:w16cex="http://schemas.microsoft.com/office/word/2018/wordml/cex" xmlns:am3d="http://schemas.microsoft.com/office/drawing/2017/model3d" xmlns:aink="http://schemas.microsoft.com/office/drawing/2016/ink" xmlns:cx8="http://schemas.microsoft.com/office/drawing/2016/5/14/chartex" xmlns:cx7="http://schemas.microsoft.com/office/drawing/2016/5/13/chartex" xmlns:cx6="http://schemas.microsoft.com/office/drawing/2016/5/12/chartex" xmlns:cx5="http://schemas.microsoft.com/office/drawing/2016/5/11/chartex" xmlns:cx4="http://schemas.microsoft.com/office/drawing/2016/5/10/chartex" xmlns:cx3="http://schemas.microsoft.com/office/drawing/2016/5/9/chartex" xmlns:cx2="http://schemas.microsoft.com/office/drawing/2015/10/21/chartex" xmlns:cx1="http://schemas.microsoft.com/office/drawing/2015/9/8/chartex" xmlns:cx="http://schemas.microsoft.com/office/drawing/2014/chartex">
                               <a:solidFill>
                                 <a:srgbClr val="FFFFFF"/>
                               </a:solidFill>
                             </a14:hiddenFill>
                           </a:ext>
                           <a:ext uri="{91240B29-F687-4f45-9708-019B960494DF}">
-                            <a14:hiddenLine xmlns="" xmlns:mo="http://schemas.microsoft.com/office/mac/office/2008/main" xmlns:mv="urn:schemas-microsoft-com:mac:vml" xmlns:o="urn:schemas-microsoft-com:office:office" xmlns:v="urn:schemas-microsoft-com:vml" xmlns:w10="urn:schemas-microsoft-com:office:word" xmlns:w="http://schemas.openxmlformats.org/wordprocessingml/2006/main" xmlns:a14="http://schemas.microsoft.com/office/drawing/2010/main" w="9525">
+                            <a14:hiddenLine xmlns:a14="http://schemas.microsoft.com/office/drawing/2010/main" xmlns:w="http://schemas.openxmlformats.org/wordprocessingml/2006/main" xmlns:w10="urn:schemas-microsoft-com:office:word" xmlns:v="urn:schemas-microsoft-com:vml" xmlns:o="urn:schemas-microsoft-com:office:office" xmlns:mv="urn:schemas-microsoft-com:mac:vml" xmlns:mo="http://schemas.microsoft.com/office/mac/office/2008/main" xmlns="" xmlns:w16se="http://schemas.microsoft.com/office/word/2015/wordml/symex" xmlns:w16="http://schemas.microsoft.com/office/word/2018/wordml" xmlns:w16cid="http://schemas.microsoft.com/office/word/2016/wordml/cid" xmlns:w16cex="http://schemas.microsoft.com/office/word/2018/wordml/cex" xmlns:am3d="http://schemas.microsoft.com/office/drawing/2017/model3d" xmlns:aink="http://schemas.microsoft.com/office/drawing/2016/ink" xmlns:cx8="http://schemas.microsoft.com/office/drawing/2016/5/14/chartex" xmlns:cx7="http://schemas.microsoft.com/office/drawing/2016/5/13/chartex" xmlns:cx6="http://schemas.microsoft.com/office/drawing/2016/5/12/chartex" xmlns:cx5="http://schemas.microsoft.com/office/drawing/2016/5/11/chartex" xmlns:cx4="http://schemas.microsoft.com/office/drawing/2016/5/10/chartex" xmlns:cx3="http://schemas.microsoft.com/office/drawing/2016/5/9/chartex" xmlns:cx2="http://schemas.microsoft.com/office/drawing/2015/10/21/chartex" xmlns:cx1="http://schemas.microsoft.com/office/drawing/2015/9/8/chartex" xmlns:cx="http://schemas.microsoft.com/office/drawing/2014/chartex" w="9525">
                               <a:solidFill>
                                 <a:srgbClr val="000000"/>
                               </a:solidFill>
@@ -172,7 +172,7 @@
               </wp:anchor>
             </w:drawing>
           </mc:Choice>
-          <mc:Fallback>
+          <mc:Fallback xmlns:w16se="http://schemas.microsoft.com/office/word/2015/wordml/symex" xmlns:w16="http://schemas.microsoft.com/office/word/2018/wordml" xmlns:w16cid="http://schemas.microsoft.com/office/word/2016/wordml/cid" xmlns:w16cex="http://schemas.microsoft.com/office/word/2018/wordml/cex" xmlns:am3d="http://schemas.microsoft.com/office/drawing/2017/model3d" xmlns:aink="http://schemas.microsoft.com/office/drawing/2016/ink" xmlns:cx8="http://schemas.microsoft.com/office/drawing/2016/5/14/chartex" xmlns:cx7="http://schemas.microsoft.com/office/drawing/2016/5/13/chartex" xmlns:cx6="http://schemas.microsoft.com/office/drawing/2016/5/12/chartex" xmlns:cx5="http://schemas.microsoft.com/office/drawing/2016/5/11/chartex" xmlns:cx4="http://schemas.microsoft.com/office/drawing/2016/5/10/chartex" xmlns:cx3="http://schemas.microsoft.com/office/drawing/2016/5/9/chartex" xmlns:cx2="http://schemas.microsoft.com/office/drawing/2015/10/21/chartex" xmlns:cx1="http://schemas.microsoft.com/office/drawing/2015/9/8/chartex" xmlns:cx="http://schemas.microsoft.com/office/drawing/2014/chartex" xmlns="">
             <w:pict>
               <v:shapetype w14:anchorId="4869E829" id="_x0000_t202" coordsize="21600,21600" o:spt="202" path="m,l,21600r21600,l21600,xe">
                 <v:stroke joinstyle="miter"/>
@@ -3311,21 +3311,12 @@
         </w:rPr>
         <w:t xml:space="preserve"> или </w:t>
       </w:r>
-      <w:proofErr w:type="spellStart"/>
       <w:r>
         <w:rPr>
           <w:rFonts w:cstheme="minorHAnsi"/>
           <w:lang w:val="en-US"/>
         </w:rPr>
-        <w:t>gini</w:t>
-      </w:r>
-      <w:proofErr w:type="spellEnd"/>
-      <w:r>
-        <w:rPr>
-          <w:rFonts w:cstheme="minorHAnsi"/>
-          <w:lang w:val="en-US"/>
-        </w:rPr>
-        <w:t xml:space="preserve"> impurity, </w:t>
+        <w:t xml:space="preserve">gini impurity, </w:t>
       </w:r>
       <w:r>
         <w:rPr>
@@ -3384,6 +3375,7 @@
         <w:rPr>
           <w:rFonts w:cstheme="minorHAnsi"/>
           <w:noProof/>
+          <w:lang w:eastAsia="bg-BG"/>
         </w:rPr>
         <w:drawing>
           <wp:inline distT="0" distB="0" distL="0" distR="0" wp14:anchorId="0E3BC6C7" wp14:editId="16E4971D">
@@ -3486,6 +3478,7 @@
         <w:rPr>
           <w:rFonts w:cstheme="minorHAnsi"/>
           <w:noProof/>
+          <w:lang w:eastAsia="bg-BG"/>
         </w:rPr>
         <w:drawing>
           <wp:inline distT="0" distB="0" distL="0" distR="0" wp14:anchorId="4BCDC5F6" wp14:editId="1698DD6B">
@@ -3608,6 +3601,7 @@
         <w:rPr>
           <w:rFonts w:eastAsiaTheme="minorEastAsia"/>
           <w:noProof/>
+          <w:lang w:eastAsia="bg-BG"/>
         </w:rPr>
         <w:lastRenderedPageBreak/>
         <w:drawing>
@@ -3767,6 +3761,7 @@
         <w:rPr>
           <w:rFonts w:eastAsiaTheme="minorEastAsia" w:cstheme="minorHAnsi"/>
           <w:noProof/>
+          <w:lang w:eastAsia="bg-BG"/>
         </w:rPr>
         <w:drawing>
           <wp:inline distT="0" distB="0" distL="0" distR="0" wp14:anchorId="21AA489F" wp14:editId="1ED3A4F0">
@@ -3958,6 +3953,7 @@
         <w:rPr>
           <w:rFonts w:cstheme="minorHAnsi"/>
           <w:noProof/>
+          <w:lang w:eastAsia="bg-BG"/>
         </w:rPr>
         <w:drawing>
           <wp:inline distT="0" distB="0" distL="0" distR="0" wp14:anchorId="236460F4" wp14:editId="5DEE153C">
@@ -4105,6 +4101,7 @@
         <w:rPr>
           <w:rFonts w:cstheme="minorHAnsi"/>
           <w:noProof/>
+          <w:lang w:eastAsia="bg-BG"/>
         </w:rPr>
         <w:lastRenderedPageBreak/>
         <w:drawing>
@@ -4292,6 +4289,7 @@
         <w:rPr>
           <w:rFonts w:cstheme="minorHAnsi"/>
           <w:noProof/>
+          <w:lang w:eastAsia="bg-BG"/>
         </w:rPr>
         <w:drawing>
           <wp:inline distT="0" distB="0" distL="0" distR="0" wp14:anchorId="30E2E51A" wp14:editId="5B111C4E">
@@ -4354,6 +4352,7 @@
         <w:rPr>
           <w:rFonts w:cstheme="minorHAnsi"/>
           <w:noProof/>
+          <w:lang w:eastAsia="bg-BG"/>
         </w:rPr>
         <w:lastRenderedPageBreak/>
         <w:drawing>
@@ -5791,18 +5790,346 @@
     </w:p>
     <w:p>
       <w:pPr>
+        <w:ind w:left="348"/>
+        <w:rPr>
+          <w:rFonts w:eastAsiaTheme="minorEastAsia"/>
+        </w:rPr>
+      </w:pPr>
+      <w:r>
+        <w:rPr>
+          <w:rFonts w:eastAsiaTheme="minorEastAsia"/>
+        </w:rPr>
+        <w:t xml:space="preserve">Алгоритъмът </w:t>
+      </w:r>
+      <w:r>
+        <w:rPr>
+          <w:rFonts w:eastAsiaTheme="minorEastAsia"/>
+          <w:lang w:val="en-US"/>
+        </w:rPr>
+        <w:t xml:space="preserve">C4.5 </w:t>
+      </w:r>
+      <w:r>
+        <w:rPr>
+          <w:rFonts w:eastAsiaTheme="minorEastAsia"/>
+        </w:rPr>
+        <w:t>може да бъде представен чрез следната последователност от стъпки:</w:t>
+      </w:r>
+    </w:p>
+    <w:p>
+      <w:pPr>
         <w:pStyle w:val="ListParagraph"/>
         <w:numPr>
           <w:ilvl w:val="0"/>
-          <w:numId w:val="2"/>
+          <w:numId w:val="17"/>
         </w:numPr>
+        <w:spacing w:line="360" w:lineRule="auto"/>
+        <w:rPr>
+          <w:rFonts w:eastAsiaTheme="minorEastAsia"/>
+          <w:i/>
+        </w:rPr>
+      </w:pPr>
+      <w:r>
+        <w:rPr>
+          <w:rFonts w:eastAsiaTheme="minorEastAsia"/>
+          <w:i/>
+        </w:rPr>
+        <w:t>Проверка дали са удовлетворени условията за край.</w:t>
+      </w:r>
+    </w:p>
+    <w:p>
+      <w:pPr>
+        <w:pStyle w:val="ListParagraph"/>
+        <w:numPr>
+          <w:ilvl w:val="0"/>
+          <w:numId w:val="17"/>
+        </w:numPr>
+        <w:spacing w:line="360" w:lineRule="auto"/>
+        <w:rPr>
+          <w:rFonts w:eastAsiaTheme="minorEastAsia"/>
+          <w:i/>
+        </w:rPr>
+      </w:pPr>
+      <w:r>
+        <w:rPr>
+          <w:rFonts w:eastAsiaTheme="minorEastAsia"/>
+          <w:i/>
+        </w:rPr>
+        <w:lastRenderedPageBreak/>
+        <w:t>Изчисляване на информационната печалба за всички атрибути.</w:t>
+      </w:r>
+    </w:p>
+    <w:p>
+      <w:pPr>
+        <w:pStyle w:val="ListParagraph"/>
+        <w:numPr>
+          <w:ilvl w:val="0"/>
+          <w:numId w:val="17"/>
+        </w:numPr>
+        <w:spacing w:line="360" w:lineRule="auto"/>
+        <w:rPr>
+          <w:rFonts w:eastAsiaTheme="minorEastAsia"/>
+          <w:i/>
+        </w:rPr>
+      </w:pPr>
+      <w:r>
+        <w:rPr>
+          <w:rFonts w:eastAsiaTheme="minorEastAsia"/>
+          <w:i/>
+        </w:rPr>
+        <w:t>Избиране на атрибута, чието разделяне води до най-голямата печалба.</w:t>
+      </w:r>
+    </w:p>
+    <w:p>
+      <w:pPr>
+        <w:pStyle w:val="ListParagraph"/>
+        <w:numPr>
+          <w:ilvl w:val="0"/>
+          <w:numId w:val="17"/>
+        </w:numPr>
+        <w:spacing w:line="360" w:lineRule="auto"/>
+        <w:rPr>
+          <w:rFonts w:eastAsiaTheme="minorEastAsia"/>
+          <w:i/>
+        </w:rPr>
+      </w:pPr>
+      <w:r>
+        <w:rPr>
+          <w:rFonts w:eastAsiaTheme="minorEastAsia"/>
+          <w:i/>
+        </w:rPr>
+        <w:t xml:space="preserve">Създаване на </w:t>
+      </w:r>
+      <w:r>
+        <w:rPr>
+          <w:rFonts w:eastAsiaTheme="minorEastAsia"/>
+          <w:i/>
+          <w:lang w:val="en-US"/>
+        </w:rPr>
+        <w:t>decision node</w:t>
+      </w:r>
+      <w:r>
+        <w:rPr>
+          <w:rFonts w:eastAsiaTheme="minorEastAsia"/>
+          <w:i/>
+        </w:rPr>
+        <w:t xml:space="preserve"> спрямо атрибута, избран в 3.</w:t>
+      </w:r>
+    </w:p>
+    <w:p>
+      <w:pPr>
+        <w:pStyle w:val="ListParagraph"/>
+        <w:numPr>
+          <w:ilvl w:val="0"/>
+          <w:numId w:val="17"/>
+        </w:numPr>
+        <w:spacing w:line="360" w:lineRule="auto"/>
+        <w:rPr>
+          <w:rFonts w:eastAsiaTheme="minorEastAsia"/>
+          <w:i/>
+        </w:rPr>
+      </w:pPr>
+      <w:r>
+        <w:rPr>
+          <w:rFonts w:eastAsiaTheme="minorEastAsia"/>
+          <w:i/>
+        </w:rPr>
+        <w:t xml:space="preserve">Разделяне на множеството от данни спрямо </w:t>
+      </w:r>
+      <w:r>
+        <w:rPr>
+          <w:rFonts w:eastAsiaTheme="minorEastAsia"/>
+          <w:i/>
+          <w:lang w:val="en-US"/>
+        </w:rPr>
+        <w:t>decision node-a</w:t>
+      </w:r>
+      <w:r>
+        <w:rPr>
+          <w:rFonts w:eastAsiaTheme="minorEastAsia"/>
+          <w:i/>
+        </w:rPr>
+        <w:t xml:space="preserve"> от 4.</w:t>
+      </w:r>
+    </w:p>
+    <w:p>
+      <w:pPr>
+        <w:pStyle w:val="ListParagraph"/>
+        <w:numPr>
+          <w:ilvl w:val="0"/>
+          <w:numId w:val="17"/>
+        </w:numPr>
+        <w:spacing w:line="360" w:lineRule="auto"/>
+        <w:rPr>
+          <w:rFonts w:eastAsiaTheme="minorEastAsia"/>
+          <w:i/>
+        </w:rPr>
+      </w:pPr>
+      <w:r>
+        <w:rPr>
+          <w:rFonts w:eastAsiaTheme="minorEastAsia"/>
+          <w:i/>
+        </w:rPr>
+        <w:t xml:space="preserve">Повторно </w:t>
+      </w:r>
+      <w:r>
+        <w:rPr>
+          <w:rFonts w:eastAsiaTheme="minorEastAsia"/>
+          <w:i/>
+          <w:lang w:val="en-US"/>
+        </w:rPr>
+        <w:t>(</w:t>
+      </w:r>
+      <w:r>
+        <w:rPr>
+          <w:rFonts w:eastAsiaTheme="minorEastAsia"/>
+          <w:i/>
+        </w:rPr>
+        <w:t>рекурсивно</w:t>
+      </w:r>
+      <w:r>
+        <w:rPr>
+          <w:rFonts w:eastAsiaTheme="minorEastAsia"/>
+          <w:i/>
+          <w:lang w:val="en-US"/>
+        </w:rPr>
+        <w:t>)</w:t>
+      </w:r>
+      <w:r>
+        <w:rPr>
+          <w:rFonts w:eastAsiaTheme="minorEastAsia"/>
+          <w:i/>
+        </w:rPr>
+        <w:t xml:space="preserve"> извикване на алгоритъма за всички подмножества, получени от разделянето в 5.</w:t>
+      </w:r>
+    </w:p>
+    <w:p>
+      <w:pPr>
+        <w:pStyle w:val="ListParagraph"/>
+        <w:numPr>
+          <w:ilvl w:val="0"/>
+          <w:numId w:val="17"/>
+        </w:numPr>
+        <w:spacing w:line="360" w:lineRule="auto"/>
+        <w:rPr>
+          <w:rFonts w:eastAsiaTheme="minorEastAsia"/>
+          <w:i/>
+        </w:rPr>
+      </w:pPr>
+      <w:r>
+        <w:rPr>
+          <w:rFonts w:eastAsiaTheme="minorEastAsia"/>
+          <w:i/>
+        </w:rPr>
+        <w:t xml:space="preserve">Прибавяне на новите разклонения на дървото, получено от 6. към </w:t>
+      </w:r>
+      <w:r>
+        <w:rPr>
+          <w:rFonts w:eastAsiaTheme="minorEastAsia"/>
+          <w:i/>
+          <w:lang w:val="en-US"/>
+        </w:rPr>
+        <w:t>decision node</w:t>
+      </w:r>
+      <w:r>
+        <w:rPr>
+          <w:rFonts w:eastAsiaTheme="minorEastAsia"/>
+          <w:i/>
+        </w:rPr>
+        <w:t>-а от 4.</w:t>
+      </w:r>
+    </w:p>
+    <w:p>
+      <w:pPr>
+        <w:pStyle w:val="ListParagraph"/>
+        <w:numPr>
+          <w:ilvl w:val="0"/>
+          <w:numId w:val="17"/>
+        </w:numPr>
+        <w:spacing w:line="360" w:lineRule="auto"/>
+        <w:rPr>
+          <w:rFonts w:eastAsiaTheme="minorEastAsia"/>
+          <w:i/>
+        </w:rPr>
+      </w:pPr>
+      <w:r>
+        <w:rPr>
+          <w:rFonts w:eastAsiaTheme="minorEastAsia"/>
+          <w:i/>
+        </w:rPr>
+        <w:t>Връщане на дървото.</w:t>
+      </w:r>
+    </w:p>
+    <w:p>
+      <w:pPr>
+        <w:rPr>
+          <w:rFonts w:eastAsiaTheme="minorEastAsia"/>
+          <w:lang w:val="en-US"/>
+        </w:rPr>
+      </w:pPr>
+      <w:r>
+        <w:rPr>
+          <w:rFonts w:eastAsiaTheme="minorEastAsia"/>
+        </w:rPr>
+        <w:t>Примерен псевдокод</w:t>
+      </w:r>
+      <w:r>
+        <w:rPr>
+          <w:rFonts w:eastAsiaTheme="minorEastAsia"/>
+          <w:lang w:val="en-US"/>
+        </w:rPr>
+        <w:t>:</w:t>
+      </w:r>
+    </w:p>
+    <w:bookmarkStart w:id="1" w:name="_GoBack"/>
+    <w:bookmarkStart w:id="2" w:name="_MON_1678804779"/>
+    <w:bookmarkEnd w:id="2"/>
+    <w:p>
+      <w:pPr>
+        <w:rPr>
+          <w:rFonts w:eastAsiaTheme="minorEastAsia"/>
+        </w:rPr>
+      </w:pPr>
+      <w:r>
+        <w:rPr>
+          <w:rFonts w:eastAsiaTheme="minorEastAsia"/>
+        </w:rPr>
+        <w:object w:dxaOrig="9072" w:dyaOrig="9660" w14:anchorId="413A0377">
+          <v:shapetype id="_x0000_t75" coordsize="21600,21600" o:spt="75" o:preferrelative="t" path="m@4@5l@4@11@9@11@9@5xe" filled="f" stroked="f">
+            <v:stroke joinstyle="miter"/>
+            <v:formulas>
+              <v:f eqn="if lineDrawn pixelLineWidth 0"/>
+              <v:f eqn="sum @0 1 0"/>
+              <v:f eqn="sum 0 0 @1"/>
+              <v:f eqn="prod @2 1 2"/>
+              <v:f eqn="prod @3 21600 pixelWidth"/>
+              <v:f eqn="prod @3 21600 pixelHeight"/>
+              <v:f eqn="sum @0 0 1"/>
+              <v:f eqn="prod @6 1 2"/>
+              <v:f eqn="prod @7 21600 pixelWidth"/>
+              <v:f eqn="sum @8 21600 0"/>
+              <v:f eqn="prod @7 21600 pixelHeight"/>
+              <v:f eqn="sum @10 21600 0"/>
+            </v:formulas>
+            <v:path o:extrusionok="f" gradientshapeok="t" o:connecttype="rect"/>
+            <o:lock v:ext="edit" aspectratio="t"/>
+          </v:shapetype>
+          <v:shape id="_x0000_i1025" type="#_x0000_t75" style="width:453.9pt;height:483.25pt" o:ole="">
+            <v:imagedata r:id="rId19" o:title=""/>
+          </v:shape>
+          <o:OLEObject Type="Embed" ProgID="Word.OpenDocumentText.12" ShapeID="_x0000_i1025" DrawAspect="Content" ObjectID="_1678806382" r:id="rId20"/>
+        </w:object>
+      </w:r>
+      <w:bookmarkEnd w:id="1"/>
+    </w:p>
+    <w:p>
+      <w:pPr>
         <w:rPr>
           <w:rFonts w:eastAsiaTheme="minorEastAsia"/>
         </w:rPr>
       </w:pPr>
     </w:p>
     <w:sectPr>
-      <w:footerReference w:type="default" r:id="rId19"/>
+      <w:footerReference w:type="default" r:id="rId21"/>
       <w:pgSz w:w="11906" w:h="16838"/>
       <w:pgMar w:top="1417" w:right="1417" w:bottom="1417" w:left="1417" w:header="708" w:footer="708" w:gutter="0"/>
       <w:cols w:space="708"/>
@@ -5813,7 +6140,7 @@
 </file>
 
 <file path=word/endnotes.xml><?xml version="1.0" encoding="utf-8"?>
-<w:endnotes xmlns:wpc="http://schemas.microsoft.com/office/word/2010/wordprocessingCanvas" xmlns:cx="http://schemas.microsoft.com/office/drawing/2014/chartex" xmlns:cx1="http://schemas.microsoft.com/office/drawing/2015/9/8/chartex" xmlns:cx2="http://schemas.microsoft.com/office/drawing/2015/10/21/chartex" xmlns:cx3="http://schemas.microsoft.com/office/drawing/2016/5/9/chartex" xmlns:cx4="http://schemas.microsoft.com/office/drawing/2016/5/10/chartex" xmlns:cx5="http://schemas.microsoft.com/office/drawing/2016/5/11/chartex" xmlns:cx6="http://schemas.microsoft.com/office/drawing/2016/5/12/chartex" xmlns:cx7="http://schemas.microsoft.com/office/drawing/2016/5/13/chartex" xmlns:cx8="http://schemas.microsoft.com/office/drawing/2016/5/14/chartex" xmlns:mc="http://schemas.openxmlformats.org/markup-compatibility/2006" xmlns:aink="http://schemas.microsoft.com/office/drawing/2016/ink" xmlns:am3d="http://schemas.microsoft.com/office/drawing/2017/model3d" xmlns:o="urn:schemas-microsoft-com:office:office" xmlns:r="http://schemas.openxmlformats.org/officeDocument/2006/relationships" xmlns:m="http://schemas.openxmlformats.org/officeDocument/2006/math" xmlns:v="urn:schemas-microsoft-com:vml" xmlns:wp14="http://schemas.microsoft.com/office/word/2010/wordprocessingDrawing" xmlns:wp="http://schemas.openxmlformats.org/drawingml/2006/wordprocessingDrawing" xmlns:w10="urn:schemas-microsoft-com:office:word" xmlns:w="http://schemas.openxmlformats.org/wordprocessingml/2006/main" xmlns:w14="http://schemas.microsoft.com/office/word/2010/wordml" xmlns:w15="http://schemas.microsoft.com/office/word/2012/wordml" xmlns:w16cex="http://schemas.microsoft.com/office/word/2018/wordml/cex" xmlns:w16cid="http://schemas.microsoft.com/office/word/2016/wordml/cid" xmlns:w16="http://schemas.microsoft.com/office/word/2018/wordml" xmlns:w16se="http://schemas.microsoft.com/office/word/2015/wordml/symex" xmlns:wpg="http://schemas.microsoft.com/office/word/2010/wordprocessingGroup" xmlns:wpi="http://schemas.microsoft.com/office/word/2010/wordprocessingInk" xmlns:wne="http://schemas.microsoft.com/office/word/2006/wordml" xmlns:wps="http://schemas.microsoft.com/office/word/2010/wordprocessingShape" mc:Ignorable="w14 w15 w16se w16cid w16 w16cex wp14">
+<w:endnotes xmlns:wpc="http://schemas.microsoft.com/office/word/2010/wordprocessingCanvas" xmlns:mc="http://schemas.openxmlformats.org/markup-compatibility/2006" xmlns:o="urn:schemas-microsoft-com:office:office" xmlns:r="http://schemas.openxmlformats.org/officeDocument/2006/relationships" xmlns:m="http://schemas.openxmlformats.org/officeDocument/2006/math" xmlns:v="urn:schemas-microsoft-com:vml" xmlns:wp14="http://schemas.microsoft.com/office/word/2010/wordprocessingDrawing" xmlns:wp="http://schemas.openxmlformats.org/drawingml/2006/wordprocessingDrawing" xmlns:w10="urn:schemas-microsoft-com:office:word" xmlns:w="http://schemas.openxmlformats.org/wordprocessingml/2006/main" xmlns:w14="http://schemas.microsoft.com/office/word/2010/wordml" xmlns:w15="http://schemas.microsoft.com/office/word/2012/wordml" xmlns:wpg="http://schemas.microsoft.com/office/word/2010/wordprocessingGroup" xmlns:wpi="http://schemas.microsoft.com/office/word/2010/wordprocessingInk" xmlns:wne="http://schemas.microsoft.com/office/word/2006/wordml" xmlns:wps="http://schemas.microsoft.com/office/word/2010/wordprocessingShape" mc:Ignorable="w14 w15 wp14">
   <w:endnote w:type="separator" w:id="-1">
     <w:p>
       <w:pPr>
@@ -5838,7 +6165,7 @@
 </file>
 
 <file path=word/footer1.xml><?xml version="1.0" encoding="utf-8"?>
-<w:ftr xmlns:wpc="http://schemas.microsoft.com/office/word/2010/wordprocessingCanvas" xmlns:cx="http://schemas.microsoft.com/office/drawing/2014/chartex" xmlns:cx1="http://schemas.microsoft.com/office/drawing/2015/9/8/chartex" xmlns:cx2="http://schemas.microsoft.com/office/drawing/2015/10/21/chartex" xmlns:cx3="http://schemas.microsoft.com/office/drawing/2016/5/9/chartex" xmlns:cx4="http://schemas.microsoft.com/office/drawing/2016/5/10/chartex" xmlns:cx5="http://schemas.microsoft.com/office/drawing/2016/5/11/chartex" xmlns:cx6="http://schemas.microsoft.com/office/drawing/2016/5/12/chartex" xmlns:cx7="http://schemas.microsoft.com/office/drawing/2016/5/13/chartex" xmlns:cx8="http://schemas.microsoft.com/office/drawing/2016/5/14/chartex" xmlns:mc="http://schemas.openxmlformats.org/markup-compatibility/2006" xmlns:aink="http://schemas.microsoft.com/office/drawing/2016/ink" xmlns:am3d="http://schemas.microsoft.com/office/drawing/2017/model3d" xmlns:o="urn:schemas-microsoft-com:office:office" xmlns:r="http://schemas.openxmlformats.org/officeDocument/2006/relationships" xmlns:m="http://schemas.openxmlformats.org/officeDocument/2006/math" xmlns:v="urn:schemas-microsoft-com:vml" xmlns:wp14="http://schemas.microsoft.com/office/word/2010/wordprocessingDrawing" xmlns:wp="http://schemas.openxmlformats.org/drawingml/2006/wordprocessingDrawing" xmlns:w10="urn:schemas-microsoft-com:office:word" xmlns:w="http://schemas.openxmlformats.org/wordprocessingml/2006/main" xmlns:w14="http://schemas.microsoft.com/office/word/2010/wordml" xmlns:w15="http://schemas.microsoft.com/office/word/2012/wordml" xmlns:w16cex="http://schemas.microsoft.com/office/word/2018/wordml/cex" xmlns:w16cid="http://schemas.microsoft.com/office/word/2016/wordml/cid" xmlns:w16="http://schemas.microsoft.com/office/word/2018/wordml" xmlns:w16se="http://schemas.microsoft.com/office/word/2015/wordml/symex" xmlns:wpg="http://schemas.microsoft.com/office/word/2010/wordprocessingGroup" xmlns:wpi="http://schemas.microsoft.com/office/word/2010/wordprocessingInk" xmlns:wne="http://schemas.microsoft.com/office/word/2006/wordml" xmlns:wps="http://schemas.microsoft.com/office/word/2010/wordprocessingShape" mc:Ignorable="w14 w15 w16se w16cid w16 w16cex wp14">
+<w:ftr xmlns:wpc="http://schemas.microsoft.com/office/word/2010/wordprocessingCanvas" xmlns:mc="http://schemas.openxmlformats.org/markup-compatibility/2006" xmlns:o="urn:schemas-microsoft-com:office:office" xmlns:r="http://schemas.openxmlformats.org/officeDocument/2006/relationships" xmlns:m="http://schemas.openxmlformats.org/officeDocument/2006/math" xmlns:v="urn:schemas-microsoft-com:vml" xmlns:wp14="http://schemas.microsoft.com/office/word/2010/wordprocessingDrawing" xmlns:wp="http://schemas.openxmlformats.org/drawingml/2006/wordprocessingDrawing" xmlns:w10="urn:schemas-microsoft-com:office:word" xmlns:w="http://schemas.openxmlformats.org/wordprocessingml/2006/main" xmlns:w14="http://schemas.microsoft.com/office/word/2010/wordml" xmlns:w15="http://schemas.microsoft.com/office/word/2012/wordml" xmlns:wpg="http://schemas.microsoft.com/office/word/2010/wordprocessingGroup" xmlns:wpi="http://schemas.microsoft.com/office/word/2010/wordprocessingInk" xmlns:wne="http://schemas.microsoft.com/office/word/2006/wordml" xmlns:wps="http://schemas.microsoft.com/office/word/2010/wordprocessingShape" mc:Ignorable="w14 w15 wp14">
   <w:sdt>
     <w:sdtPr>
       <w:id w:val="817608748"/>
@@ -5871,7 +6198,7 @@
           <w:rPr>
             <w:noProof/>
           </w:rPr>
-          <w:t>6</w:t>
+          <w:t>13</w:t>
         </w:r>
         <w:r>
           <w:rPr>
@@ -5891,7 +6218,7 @@
 </file>
 
 <file path=word/footnotes.xml><?xml version="1.0" encoding="utf-8"?>
-<w:footnotes xmlns:wpc="http://schemas.microsoft.com/office/word/2010/wordprocessingCanvas" xmlns:cx="http://schemas.microsoft.com/office/drawing/2014/chartex" xmlns:cx1="http://schemas.microsoft.com/office/drawing/2015/9/8/chartex" xmlns:cx2="http://schemas.microsoft.com/office/drawing/2015/10/21/chartex" xmlns:cx3="http://schemas.microsoft.com/office/drawing/2016/5/9/chartex" xmlns:cx4="http://schemas.microsoft.com/office/drawing/2016/5/10/chartex" xmlns:cx5="http://schemas.microsoft.com/office/drawing/2016/5/11/chartex" xmlns:cx6="http://schemas.microsoft.com/office/drawing/2016/5/12/chartex" xmlns:cx7="http://schemas.microsoft.com/office/drawing/2016/5/13/chartex" xmlns:cx8="http://schemas.microsoft.com/office/drawing/2016/5/14/chartex" xmlns:mc="http://schemas.openxmlformats.org/markup-compatibility/2006" xmlns:aink="http://schemas.microsoft.com/office/drawing/2016/ink" xmlns:am3d="http://schemas.microsoft.com/office/drawing/2017/model3d" xmlns:o="urn:schemas-microsoft-com:office:office" xmlns:r="http://schemas.openxmlformats.org/officeDocument/2006/relationships" xmlns:m="http://schemas.openxmlformats.org/officeDocument/2006/math" xmlns:v="urn:schemas-microsoft-com:vml" xmlns:wp14="http://schemas.microsoft.com/office/word/2010/wordprocessingDrawing" xmlns:wp="http://schemas.openxmlformats.org/drawingml/2006/wordprocessingDrawing" xmlns:w10="urn:schemas-microsoft-com:office:word" xmlns:w="http://schemas.openxmlformats.org/wordprocessingml/2006/main" xmlns:w14="http://schemas.microsoft.com/office/word/2010/wordml" xmlns:w15="http://schemas.microsoft.com/office/word/2012/wordml" xmlns:w16cex="http://schemas.microsoft.com/office/word/2018/wordml/cex" xmlns:w16cid="http://schemas.microsoft.com/office/word/2016/wordml/cid" xmlns:w16="http://schemas.microsoft.com/office/word/2018/wordml" xmlns:w16se="http://schemas.microsoft.com/office/word/2015/wordml/symex" xmlns:wpg="http://schemas.microsoft.com/office/word/2010/wordprocessingGroup" xmlns:wpi="http://schemas.microsoft.com/office/word/2010/wordprocessingInk" xmlns:wne="http://schemas.microsoft.com/office/word/2006/wordml" xmlns:wps="http://schemas.microsoft.com/office/word/2010/wordprocessingShape" mc:Ignorable="w14 w15 w16se w16cid w16 w16cex wp14">
+<w:footnotes xmlns:wpc="http://schemas.microsoft.com/office/word/2010/wordprocessingCanvas" xmlns:mc="http://schemas.openxmlformats.org/markup-compatibility/2006" xmlns:o="urn:schemas-microsoft-com:office:office" xmlns:r="http://schemas.openxmlformats.org/officeDocument/2006/relationships" xmlns:m="http://schemas.openxmlformats.org/officeDocument/2006/math" xmlns:v="urn:schemas-microsoft-com:vml" xmlns:wp14="http://schemas.microsoft.com/office/word/2010/wordprocessingDrawing" xmlns:wp="http://schemas.openxmlformats.org/drawingml/2006/wordprocessingDrawing" xmlns:w10="urn:schemas-microsoft-com:office:word" xmlns:w="http://schemas.openxmlformats.org/wordprocessingml/2006/main" xmlns:w14="http://schemas.microsoft.com/office/word/2010/wordml" xmlns:w15="http://schemas.microsoft.com/office/word/2012/wordml" xmlns:wpg="http://schemas.microsoft.com/office/word/2010/wordprocessingGroup" xmlns:wpi="http://schemas.microsoft.com/office/word/2010/wordprocessingInk" xmlns:wne="http://schemas.microsoft.com/office/word/2006/wordml" xmlns:wps="http://schemas.microsoft.com/office/word/2010/wordprocessingShape" mc:Ignorable="w14 w15 wp14">
   <w:footnote w:type="separator" w:id="-1">
     <w:p>
       <w:pPr>
@@ -5916,8 +6243,8 @@
 </file>
 
 <file path=word/numbering.xml><?xml version="1.0" encoding="utf-8"?>
-<w:numbering xmlns:wpc="http://schemas.microsoft.com/office/word/2010/wordprocessingCanvas" xmlns:cx="http://schemas.microsoft.com/office/drawing/2014/chartex" xmlns:cx1="http://schemas.microsoft.com/office/drawing/2015/9/8/chartex" xmlns:cx2="http://schemas.microsoft.com/office/drawing/2015/10/21/chartex" xmlns:cx3="http://schemas.microsoft.com/office/drawing/2016/5/9/chartex" xmlns:cx4="http://schemas.microsoft.com/office/drawing/2016/5/10/chartex" xmlns:cx5="http://schemas.microsoft.com/office/drawing/2016/5/11/chartex" xmlns:cx6="http://schemas.microsoft.com/office/drawing/2016/5/12/chartex" xmlns:cx7="http://schemas.microsoft.com/office/drawing/2016/5/13/chartex" xmlns:cx8="http://schemas.microsoft.com/office/drawing/2016/5/14/chartex" xmlns:mc="http://schemas.openxmlformats.org/markup-compatibility/2006" xmlns:aink="http://schemas.microsoft.com/office/drawing/2016/ink" xmlns:am3d="http://schemas.microsoft.com/office/drawing/2017/model3d" xmlns:o="urn:schemas-microsoft-com:office:office" xmlns:r="http://schemas.openxmlformats.org/officeDocument/2006/relationships" xmlns:m="http://schemas.openxmlformats.org/officeDocument/2006/math" xmlns:v="urn:schemas-microsoft-com:vml" xmlns:wp14="http://schemas.microsoft.com/office/word/2010/wordprocessingDrawing" xmlns:wp="http://schemas.openxmlformats.org/drawingml/2006/wordprocessingDrawing" xmlns:w10="urn:schemas-microsoft-com:office:word" xmlns:w="http://schemas.openxmlformats.org/wordprocessingml/2006/main" xmlns:w14="http://schemas.microsoft.com/office/word/2010/wordml" xmlns:w15="http://schemas.microsoft.com/office/word/2012/wordml" xmlns:w16cex="http://schemas.microsoft.com/office/word/2018/wordml/cex" xmlns:w16cid="http://schemas.microsoft.com/office/word/2016/wordml/cid" xmlns:w16="http://schemas.microsoft.com/office/word/2018/wordml" xmlns:w16se="http://schemas.microsoft.com/office/word/2015/wordml/symex" xmlns:wpg="http://schemas.microsoft.com/office/word/2010/wordprocessingGroup" xmlns:wpi="http://schemas.microsoft.com/office/word/2010/wordprocessingInk" xmlns:wne="http://schemas.microsoft.com/office/word/2006/wordml" xmlns:wps="http://schemas.microsoft.com/office/word/2010/wordprocessingShape" mc:Ignorable="w14 w15 w16se w16cid w16 w16cex wp14">
-  <w:abstractNum w:abstractNumId="0" w15:restartNumberingAfterBreak="0">
+<w:numbering xmlns:wpc="http://schemas.microsoft.com/office/word/2010/wordprocessingCanvas" xmlns:mc="http://schemas.openxmlformats.org/markup-compatibility/2006" xmlns:o="urn:schemas-microsoft-com:office:office" xmlns:r="http://schemas.openxmlformats.org/officeDocument/2006/relationships" xmlns:m="http://schemas.openxmlformats.org/officeDocument/2006/math" xmlns:v="urn:schemas-microsoft-com:vml" xmlns:wp14="http://schemas.microsoft.com/office/word/2010/wordprocessingDrawing" xmlns:wp="http://schemas.openxmlformats.org/drawingml/2006/wordprocessingDrawing" xmlns:w10="urn:schemas-microsoft-com:office:word" xmlns:w="http://schemas.openxmlformats.org/wordprocessingml/2006/main" xmlns:w14="http://schemas.microsoft.com/office/word/2010/wordml" xmlns:w15="http://schemas.microsoft.com/office/word/2012/wordml" xmlns:wpg="http://schemas.microsoft.com/office/word/2010/wordprocessingGroup" xmlns:wpi="http://schemas.microsoft.com/office/word/2010/wordprocessingInk" xmlns:wne="http://schemas.microsoft.com/office/word/2006/wordml" xmlns:wps="http://schemas.microsoft.com/office/word/2010/wordprocessingShape" mc:Ignorable="w14 w15 wp14">
+  <w:abstractNum w:abstractNumId="0">
     <w:nsid w:val="0DA35F2A"/>
     <w:multiLevelType w:val="hybridMultilevel"/>
     <w:tmpl w:val="B3AA36BE"/>
@@ -6006,7 +6333,7 @@
       </w:pPr>
     </w:lvl>
   </w:abstractNum>
-  <w:abstractNum w:abstractNumId="1" w15:restartNumberingAfterBreak="0">
+  <w:abstractNum w:abstractNumId="1">
     <w:nsid w:val="16E873AE"/>
     <w:multiLevelType w:val="hybridMultilevel"/>
     <w:tmpl w:val="535416FC"/>
@@ -6119,7 +6446,7 @@
       </w:rPr>
     </w:lvl>
   </w:abstractNum>
-  <w:abstractNum w:abstractNumId="2" w15:restartNumberingAfterBreak="0">
+  <w:abstractNum w:abstractNumId="2">
     <w:nsid w:val="1CB504B2"/>
     <w:multiLevelType w:val="hybridMultilevel"/>
     <w:tmpl w:val="B48CD214"/>
@@ -6205,7 +6532,7 @@
       </w:pPr>
     </w:lvl>
   </w:abstractNum>
-  <w:abstractNum w:abstractNumId="3" w15:restartNumberingAfterBreak="0">
+  <w:abstractNum w:abstractNumId="3">
     <w:nsid w:val="20E52FDE"/>
     <w:multiLevelType w:val="hybridMultilevel"/>
     <w:tmpl w:val="1D860F14"/>
@@ -6318,7 +6645,7 @@
       </w:rPr>
     </w:lvl>
   </w:abstractNum>
-  <w:abstractNum w:abstractNumId="4" w15:restartNumberingAfterBreak="0">
+  <w:abstractNum w:abstractNumId="4">
     <w:nsid w:val="2BD71223"/>
     <w:multiLevelType w:val="hybridMultilevel"/>
     <w:tmpl w:val="FD402EC4"/>
@@ -6407,7 +6734,7 @@
       </w:pPr>
     </w:lvl>
   </w:abstractNum>
-  <w:abstractNum w:abstractNumId="5" w15:restartNumberingAfterBreak="0">
+  <w:abstractNum w:abstractNumId="5">
     <w:nsid w:val="30A7373E"/>
     <w:multiLevelType w:val="hybridMultilevel"/>
     <w:tmpl w:val="0FD48F3E"/>
@@ -6493,7 +6820,7 @@
       </w:pPr>
     </w:lvl>
   </w:abstractNum>
-  <w:abstractNum w:abstractNumId="6" w15:restartNumberingAfterBreak="0">
+  <w:abstractNum w:abstractNumId="6">
     <w:nsid w:val="312E700E"/>
     <w:multiLevelType w:val="hybridMultilevel"/>
     <w:tmpl w:val="3C40B6FA"/>
@@ -6606,7 +6933,7 @@
       </w:rPr>
     </w:lvl>
   </w:abstractNum>
-  <w:abstractNum w:abstractNumId="7" w15:restartNumberingAfterBreak="0">
+  <w:abstractNum w:abstractNumId="7">
     <w:nsid w:val="361C7FC1"/>
     <w:multiLevelType w:val="hybridMultilevel"/>
     <w:tmpl w:val="7CFEB730"/>
@@ -6695,7 +7022,7 @@
       </w:pPr>
     </w:lvl>
   </w:abstractNum>
-  <w:abstractNum w:abstractNumId="8" w15:restartNumberingAfterBreak="0">
+  <w:abstractNum w:abstractNumId="8">
     <w:nsid w:val="3ECE171A"/>
     <w:multiLevelType w:val="hybridMultilevel"/>
     <w:tmpl w:val="99E68498"/>
@@ -6784,7 +7111,7 @@
       </w:pPr>
     </w:lvl>
   </w:abstractNum>
-  <w:abstractNum w:abstractNumId="9" w15:restartNumberingAfterBreak="0">
+  <w:abstractNum w:abstractNumId="9">
     <w:nsid w:val="40193A38"/>
     <w:multiLevelType w:val="hybridMultilevel"/>
     <w:tmpl w:val="62083BC0"/>
@@ -6870,7 +7197,7 @@
       </w:pPr>
     </w:lvl>
   </w:abstractNum>
-  <w:abstractNum w:abstractNumId="10" w15:restartNumberingAfterBreak="0">
+  <w:abstractNum w:abstractNumId="10">
     <w:nsid w:val="40886B6B"/>
     <w:multiLevelType w:val="hybridMultilevel"/>
     <w:tmpl w:val="82928BEE"/>
@@ -6983,7 +7310,7 @@
       </w:rPr>
     </w:lvl>
   </w:abstractNum>
-  <w:abstractNum w:abstractNumId="11" w15:restartNumberingAfterBreak="0">
+  <w:abstractNum w:abstractNumId="11">
     <w:nsid w:val="4A4326DA"/>
     <w:multiLevelType w:val="hybridMultilevel"/>
     <w:tmpl w:val="5E4E3B50"/>
@@ -7096,7 +7423,7 @@
       </w:rPr>
     </w:lvl>
   </w:abstractNum>
-  <w:abstractNum w:abstractNumId="12" w15:restartNumberingAfterBreak="0">
+  <w:abstractNum w:abstractNumId="12">
     <w:nsid w:val="4D86420B"/>
     <w:multiLevelType w:val="hybridMultilevel"/>
     <w:tmpl w:val="1D3E288C"/>
@@ -7208,7 +7535,93 @@
       </w:rPr>
     </w:lvl>
   </w:abstractNum>
-  <w:abstractNum w:abstractNumId="13" w15:restartNumberingAfterBreak="0">
+  <w:abstractNum w:abstractNumId="13">
+    <w:nsid w:val="62AB79DE"/>
+    <w:multiLevelType w:val="hybridMultilevel"/>
+    <w:tmpl w:val="09F09420"/>
+    <w:lvl w:ilvl="0" w:tplc="0402000F">
+      <w:start w:val="1"/>
+      <w:numFmt w:val="decimal"/>
+      <w:lvlText w:val="%1."/>
+      <w:lvlJc w:val="left"/>
+      <w:pPr>
+        <w:ind w:left="1428" w:hanging="360"/>
+      </w:pPr>
+    </w:lvl>
+    <w:lvl w:ilvl="1" w:tplc="04020019" w:tentative="1">
+      <w:start w:val="1"/>
+      <w:numFmt w:val="lowerLetter"/>
+      <w:lvlText w:val="%2."/>
+      <w:lvlJc w:val="left"/>
+      <w:pPr>
+        <w:ind w:left="2148" w:hanging="360"/>
+      </w:pPr>
+    </w:lvl>
+    <w:lvl w:ilvl="2" w:tplc="0402001B" w:tentative="1">
+      <w:start w:val="1"/>
+      <w:numFmt w:val="lowerRoman"/>
+      <w:lvlText w:val="%3."/>
+      <w:lvlJc w:val="right"/>
+      <w:pPr>
+        <w:ind w:left="2868" w:hanging="180"/>
+      </w:pPr>
+    </w:lvl>
+    <w:lvl w:ilvl="3" w:tplc="0402000F" w:tentative="1">
+      <w:start w:val="1"/>
+      <w:numFmt w:val="decimal"/>
+      <w:lvlText w:val="%4."/>
+      <w:lvlJc w:val="left"/>
+      <w:pPr>
+        <w:ind w:left="3588" w:hanging="360"/>
+      </w:pPr>
+    </w:lvl>
+    <w:lvl w:ilvl="4" w:tplc="04020019" w:tentative="1">
+      <w:start w:val="1"/>
+      <w:numFmt w:val="lowerLetter"/>
+      <w:lvlText w:val="%5."/>
+      <w:lvlJc w:val="left"/>
+      <w:pPr>
+        <w:ind w:left="4308" w:hanging="360"/>
+      </w:pPr>
+    </w:lvl>
+    <w:lvl w:ilvl="5" w:tplc="0402001B" w:tentative="1">
+      <w:start w:val="1"/>
+      <w:numFmt w:val="lowerRoman"/>
+      <w:lvlText w:val="%6."/>
+      <w:lvlJc w:val="right"/>
+      <w:pPr>
+        <w:ind w:left="5028" w:hanging="180"/>
+      </w:pPr>
+    </w:lvl>
+    <w:lvl w:ilvl="6" w:tplc="0402000F" w:tentative="1">
+      <w:start w:val="1"/>
+      <w:numFmt w:val="decimal"/>
+      <w:lvlText w:val="%7."/>
+      <w:lvlJc w:val="left"/>
+      <w:pPr>
+        <w:ind w:left="5748" w:hanging="360"/>
+      </w:pPr>
+    </w:lvl>
+    <w:lvl w:ilvl="7" w:tplc="04020019" w:tentative="1">
+      <w:start w:val="1"/>
+      <w:numFmt w:val="lowerLetter"/>
+      <w:lvlText w:val="%8."/>
+      <w:lvlJc w:val="left"/>
+      <w:pPr>
+        <w:ind w:left="6468" w:hanging="360"/>
+      </w:pPr>
+    </w:lvl>
+    <w:lvl w:ilvl="8" w:tplc="0402001B" w:tentative="1">
+      <w:start w:val="1"/>
+      <w:numFmt w:val="lowerRoman"/>
+      <w:lvlText w:val="%9."/>
+      <w:lvlJc w:val="right"/>
+      <w:pPr>
+        <w:ind w:left="7188" w:hanging="180"/>
+      </w:pPr>
+    </w:lvl>
+  </w:abstractNum>
+  <w:abstractNum w:abstractNumId="14">
     <w:nsid w:val="67253B29"/>
     <w:multiLevelType w:val="hybridMultilevel"/>
     <w:tmpl w:val="A0080086"/>
@@ -7321,7 +7734,7 @@
       </w:rPr>
     </w:lvl>
   </w:abstractNum>
-  <w:abstractNum w:abstractNumId="14" w15:restartNumberingAfterBreak="0">
+  <w:abstractNum w:abstractNumId="15">
     <w:nsid w:val="7A8E6D58"/>
     <w:multiLevelType w:val="hybridMultilevel"/>
     <w:tmpl w:val="3C7CBB2C"/>
@@ -7434,7 +7847,7 @@
       </w:rPr>
     </w:lvl>
   </w:abstractNum>
-  <w:abstractNum w:abstractNumId="15" w15:restartNumberingAfterBreak="0">
+  <w:abstractNum w:abstractNumId="16">
     <w:nsid w:val="7D6C6BB8"/>
     <w:multiLevelType w:val="hybridMultilevel"/>
     <w:tmpl w:val="5D864E1C"/>
@@ -7536,7 +7949,7 @@
     <w:abstractNumId w:val="2"/>
   </w:num>
   <w:num w:numId="6">
-    <w:abstractNumId w:val="14"/>
+    <w:abstractNumId w:val="15"/>
   </w:num>
   <w:num w:numId="7">
     <w:abstractNumId w:val="9"/>
@@ -7551,7 +7964,7 @@
     <w:abstractNumId w:val="0"/>
   </w:num>
   <w:num w:numId="11">
-    <w:abstractNumId w:val="15"/>
+    <w:abstractNumId w:val="16"/>
   </w:num>
   <w:num w:numId="12">
     <w:abstractNumId w:val="5"/>
@@ -7563,16 +7976,19 @@
     <w:abstractNumId w:val="3"/>
   </w:num>
   <w:num w:numId="15">
-    <w:abstractNumId w:val="13"/>
+    <w:abstractNumId w:val="14"/>
   </w:num>
   <w:num w:numId="16">
     <w:abstractNumId w:val="1"/>
+  </w:num>
+  <w:num w:numId="17">
+    <w:abstractNumId w:val="13"/>
   </w:num>
 </w:numbering>
 </file>
 
 <file path=word/styles.xml><?xml version="1.0" encoding="utf-8"?>
-<w:styles xmlns:mc="http://schemas.openxmlformats.org/markup-compatibility/2006" xmlns:r="http://schemas.openxmlformats.org/officeDocument/2006/relationships" xmlns:w="http://schemas.openxmlformats.org/wordprocessingml/2006/main" xmlns:w14="http://schemas.microsoft.com/office/word/2010/wordml" xmlns:w15="http://schemas.microsoft.com/office/word/2012/wordml" xmlns:w16cex="http://schemas.microsoft.com/office/word/2018/wordml/cex" xmlns:w16cid="http://schemas.microsoft.com/office/word/2016/wordml/cid" xmlns:w16="http://schemas.microsoft.com/office/word/2018/wordml" xmlns:w16se="http://schemas.microsoft.com/office/word/2015/wordml/symex" mc:Ignorable="w14 w15 w16se w16cid w16 w16cex">
+<w:styles xmlns:mc="http://schemas.openxmlformats.org/markup-compatibility/2006" xmlns:r="http://schemas.openxmlformats.org/officeDocument/2006/relationships" xmlns:w="http://schemas.openxmlformats.org/wordprocessingml/2006/main" xmlns:w14="http://schemas.microsoft.com/office/word/2010/wordml" xmlns:w15="http://schemas.microsoft.com/office/word/2012/wordml" mc:Ignorable="w14 w15">
   <w:docDefaults>
     <w:rPrDefault>
       <w:rPr>
@@ -7588,7 +8004,7 @@
       </w:pPr>
     </w:pPrDefault>
   </w:docDefaults>
-  <w:latentStyles w:defLockedState="0" w:defUIPriority="99" w:defSemiHidden="0" w:defUnhideWhenUsed="0" w:defQFormat="0" w:count="376">
+  <w:latentStyles w:defLockedState="0" w:defUIPriority="99" w:defSemiHidden="0" w:defUnhideWhenUsed="0" w:defQFormat="0" w:count="371">
     <w:lsdException w:name="Normal" w:uiPriority="0" w:qFormat="1"/>
     <w:lsdException w:name="heading 1" w:uiPriority="9" w:qFormat="1"/>
     <w:lsdException w:name="heading 2" w:semiHidden="1" w:uiPriority="9" w:unhideWhenUsed="1" w:qFormat="1"/>
@@ -7960,11 +8376,6 @@
     <w:lsdException w:name="List Table 5 Dark Accent 6" w:uiPriority="50"/>
     <w:lsdException w:name="List Table 6 Colorful Accent 6" w:uiPriority="51"/>
     <w:lsdException w:name="List Table 7 Colorful Accent 6" w:uiPriority="52"/>
-    <w:lsdException w:name="Mention" w:semiHidden="1" w:unhideWhenUsed="1"/>
-    <w:lsdException w:name="Smart Hyperlink" w:semiHidden="1" w:unhideWhenUsed="1"/>
-    <w:lsdException w:name="Hashtag" w:semiHidden="1" w:unhideWhenUsed="1"/>
-    <w:lsdException w:name="Unresolved Mention" w:semiHidden="1" w:unhideWhenUsed="1"/>
-    <w:lsdException w:name="Smart Link" w:semiHidden="1" w:unhideWhenUsed="1"/>
   </w:latentStyles>
   <w:style w:type="paragraph" w:default="1" w:styleId="Normal">
     <w:name w:val="Normal"/>

</xml_diff>